<commit_message>
Added notes for Wickham chapter 16 web
</commit_message>
<xml_diff>
--- a/Notes/SOC5650_Notes_Wickham_R-for-Data-Science_2018v00.docx
+++ b/Notes/SOC5650_Notes_Wickham_R-for-Data-Science_2018v00.docx
@@ -4966,10 +4966,7 @@
       </w:r>
       <w:proofErr w:type="spellEnd"/>
       <w:r>
-        <w:t xml:space="preserve">) </w:t>
-      </w:r>
-      <w:r>
-        <w:t>concisely describe patterns in strings.</w:t>
+        <w:t>) concisely describe patterns in strings.</w:t>
       </w:r>
     </w:p>
     <w:p>
@@ -4982,10 +4979,15 @@
         <w:spacing w:after="0" w:line="240" w:lineRule="auto"/>
       </w:pPr>
       <w:proofErr w:type="spellStart"/>
-      <w:r>
-        <w:t>Stringr</w:t>
-      </w:r>
-      <w:proofErr w:type="spellEnd"/>
+      <w:proofErr w:type="gramStart"/>
+      <w:r>
+        <w:t>s</w:t>
+      </w:r>
+      <w:r>
+        <w:t>tringr</w:t>
+      </w:r>
+      <w:proofErr w:type="spellEnd"/>
+      <w:proofErr w:type="gramEnd"/>
       <w:r>
         <w:t xml:space="preserve"> package is used for string manipulation.</w:t>
       </w:r>
@@ -5000,10 +5002,15 @@
         <w:spacing w:after="0" w:line="240" w:lineRule="auto"/>
       </w:pPr>
       <w:proofErr w:type="spellStart"/>
-      <w:r>
-        <w:t>Stringr</w:t>
-      </w:r>
-      <w:proofErr w:type="spellEnd"/>
+      <w:proofErr w:type="gramStart"/>
+      <w:r>
+        <w:t>s</w:t>
+      </w:r>
+      <w:r>
+        <w:t>tringr</w:t>
+      </w:r>
+      <w:proofErr w:type="spellEnd"/>
+      <w:proofErr w:type="gramEnd"/>
       <w:r>
         <w:t xml:space="preserve"> is NOT part of the core </w:t>
       </w:r>
@@ -6078,6 +6085,984 @@
           <w:ilvl w:val="0"/>
           <w:numId w:val="32"/>
         </w:numPr>
+        <w:spacing w:after="0" w:line="240" w:lineRule="auto"/>
+      </w:pPr>
+      <w:proofErr w:type="spellStart"/>
+      <w:proofErr w:type="gramStart"/>
+      <w:r>
+        <w:t>lubridate</w:t>
+      </w:r>
+      <w:proofErr w:type="spellEnd"/>
+      <w:proofErr w:type="gramEnd"/>
+      <w:r>
+        <w:t xml:space="preserve"> package is used for working with dates.</w:t>
+      </w:r>
+    </w:p>
+    <w:p>
+      <w:pPr>
+        <w:pStyle w:val="ListParagraph"/>
+        <w:numPr>
+          <w:ilvl w:val="0"/>
+          <w:numId w:val="32"/>
+        </w:numPr>
+        <w:spacing w:after="0" w:line="240" w:lineRule="auto"/>
+      </w:pPr>
+      <w:proofErr w:type="spellStart"/>
+      <w:proofErr w:type="gramStart"/>
+      <w:r>
+        <w:t>lubridate</w:t>
+      </w:r>
+      <w:proofErr w:type="spellEnd"/>
+      <w:proofErr w:type="gramEnd"/>
+      <w:r>
+        <w:t xml:space="preserve"> is NOT part of the core </w:t>
+      </w:r>
+      <w:proofErr w:type="spellStart"/>
+      <w:r>
+        <w:t>tidyverse</w:t>
+      </w:r>
+      <w:proofErr w:type="spellEnd"/>
+      <w:r>
+        <w:t>.</w:t>
+      </w:r>
+    </w:p>
+    <w:p>
+      <w:pPr>
+        <w:pStyle w:val="ListParagraph"/>
+        <w:numPr>
+          <w:ilvl w:val="0"/>
+          <w:numId w:val="32"/>
+        </w:numPr>
+        <w:spacing w:after="0" w:line="240" w:lineRule="auto"/>
+      </w:pPr>
+      <w:r>
+        <w:t>There are three types of date/time data:</w:t>
+      </w:r>
+    </w:p>
+    <w:p>
+      <w:pPr>
+        <w:pStyle w:val="ListParagraph"/>
+        <w:numPr>
+          <w:ilvl w:val="1"/>
+          <w:numId w:val="32"/>
+        </w:numPr>
+        <w:spacing w:after="0" w:line="240" w:lineRule="auto"/>
+      </w:pPr>
+      <w:r>
+        <w:t>Date &lt;date&gt;</w:t>
+      </w:r>
+    </w:p>
+    <w:p>
+      <w:pPr>
+        <w:pStyle w:val="ListParagraph"/>
+        <w:numPr>
+          <w:ilvl w:val="1"/>
+          <w:numId w:val="32"/>
+        </w:numPr>
+        <w:spacing w:after="0" w:line="240" w:lineRule="auto"/>
+      </w:pPr>
+      <w:r>
+        <w:t>Time within a day &lt;time&gt;</w:t>
+      </w:r>
+    </w:p>
+    <w:p>
+      <w:pPr>
+        <w:pStyle w:val="ListParagraph"/>
+        <w:numPr>
+          <w:ilvl w:val="1"/>
+          <w:numId w:val="32"/>
+        </w:numPr>
+        <w:spacing w:after="0" w:line="240" w:lineRule="auto"/>
+      </w:pPr>
+      <w:r>
+        <w:t>A date-time which is a date plus a time &lt;</w:t>
+      </w:r>
+      <w:proofErr w:type="spellStart"/>
+      <w:r>
+        <w:t>dttm</w:t>
+      </w:r>
+      <w:proofErr w:type="spellEnd"/>
+      <w:r>
+        <w:t>&gt;</w:t>
+      </w:r>
+    </w:p>
+    <w:p>
+      <w:pPr>
+        <w:pStyle w:val="ListParagraph"/>
+        <w:numPr>
+          <w:ilvl w:val="0"/>
+          <w:numId w:val="32"/>
+        </w:numPr>
+        <w:spacing w:after="0" w:line="240" w:lineRule="auto"/>
+      </w:pPr>
+      <w:r>
+        <w:t xml:space="preserve">R doesn’t have a native class for storing times; use the </w:t>
+      </w:r>
+      <w:proofErr w:type="spellStart"/>
+      <w:proofErr w:type="gramStart"/>
+      <w:r>
+        <w:t>hms</w:t>
+      </w:r>
+      <w:proofErr w:type="spellEnd"/>
+      <w:proofErr w:type="gramEnd"/>
+      <w:r>
+        <w:t xml:space="preserve"> package is you need to use a time.</w:t>
+      </w:r>
+    </w:p>
+    <w:p>
+      <w:pPr>
+        <w:pStyle w:val="ListParagraph"/>
+        <w:numPr>
+          <w:ilvl w:val="0"/>
+          <w:numId w:val="32"/>
+        </w:numPr>
+        <w:spacing w:after="0" w:line="240" w:lineRule="auto"/>
+      </w:pPr>
+      <w:r>
+        <w:t>Always use the simplest data type that works for your needs.</w:t>
+      </w:r>
+    </w:p>
+    <w:p>
+      <w:pPr>
+        <w:pStyle w:val="ListParagraph"/>
+        <w:numPr>
+          <w:ilvl w:val="0"/>
+          <w:numId w:val="32"/>
+        </w:numPr>
+        <w:spacing w:after="0" w:line="240" w:lineRule="auto"/>
+      </w:pPr>
+      <w:r>
+        <w:t>Three ways to create a date/time:</w:t>
+      </w:r>
+    </w:p>
+    <w:p>
+      <w:pPr>
+        <w:pStyle w:val="ListParagraph"/>
+        <w:numPr>
+          <w:ilvl w:val="1"/>
+          <w:numId w:val="32"/>
+        </w:numPr>
+        <w:spacing w:after="0" w:line="240" w:lineRule="auto"/>
+      </w:pPr>
+      <w:r>
+        <w:t>From a string.</w:t>
+      </w:r>
+    </w:p>
+    <w:p>
+      <w:pPr>
+        <w:pStyle w:val="ListParagraph"/>
+        <w:numPr>
+          <w:ilvl w:val="1"/>
+          <w:numId w:val="32"/>
+        </w:numPr>
+        <w:spacing w:after="0" w:line="240" w:lineRule="auto"/>
+      </w:pPr>
+      <w:r>
+        <w:t>From individual date-time components</w:t>
+      </w:r>
+    </w:p>
+    <w:p>
+      <w:pPr>
+        <w:pStyle w:val="ListParagraph"/>
+        <w:numPr>
+          <w:ilvl w:val="1"/>
+          <w:numId w:val="32"/>
+        </w:numPr>
+        <w:spacing w:after="0" w:line="240" w:lineRule="auto"/>
+      </w:pPr>
+      <w:r>
+        <w:t>From an existing date/time object.</w:t>
+      </w:r>
+    </w:p>
+    <w:p>
+      <w:pPr>
+        <w:pStyle w:val="ListParagraph"/>
+        <w:numPr>
+          <w:ilvl w:val="0"/>
+          <w:numId w:val="32"/>
+        </w:numPr>
+        <w:spacing w:after="0" w:line="240" w:lineRule="auto"/>
+      </w:pPr>
+      <w:r>
+        <w:t xml:space="preserve">To use </w:t>
+      </w:r>
+      <w:proofErr w:type="spellStart"/>
+      <w:r>
+        <w:t>lubridate</w:t>
+      </w:r>
+      <w:proofErr w:type="spellEnd"/>
+      <w:r>
+        <w:t xml:space="preserve"> accessor</w:t>
+      </w:r>
+      <w:r>
+        <w:t xml:space="preserve"> functions, identify the order in which year, month, and day appear in the dates</w:t>
+      </w:r>
+    </w:p>
+    <w:p>
+      <w:pPr>
+        <w:pStyle w:val="ListParagraph"/>
+        <w:numPr>
+          <w:ilvl w:val="1"/>
+          <w:numId w:val="32"/>
+        </w:numPr>
+        <w:spacing w:after="0" w:line="240" w:lineRule="auto"/>
+      </w:pPr>
+      <w:proofErr w:type="spellStart"/>
+      <w:r>
+        <w:t>ymd</w:t>
+      </w:r>
+      <w:proofErr w:type="spellEnd"/>
+      <w:r>
+        <w:t xml:space="preserve">, </w:t>
+      </w:r>
+      <w:proofErr w:type="spellStart"/>
+      <w:r>
+        <w:t>mdy</w:t>
+      </w:r>
+      <w:proofErr w:type="spellEnd"/>
+      <w:r>
+        <w:t xml:space="preserve">, </w:t>
+      </w:r>
+      <w:proofErr w:type="spellStart"/>
+      <w:r>
+        <w:t>dmy</w:t>
+      </w:r>
+      <w:proofErr w:type="spellEnd"/>
+    </w:p>
+    <w:p>
+      <w:pPr>
+        <w:pStyle w:val="ListParagraph"/>
+        <w:numPr>
+          <w:ilvl w:val="0"/>
+          <w:numId w:val="32"/>
+        </w:numPr>
+        <w:spacing w:after="0" w:line="240" w:lineRule="auto"/>
+      </w:pPr>
+      <w:proofErr w:type="spellStart"/>
+      <w:proofErr w:type="gramStart"/>
+      <w:r>
+        <w:t>ymd</w:t>
+      </w:r>
+      <w:proofErr w:type="spellEnd"/>
+      <w:r>
+        <w:t>(</w:t>
+      </w:r>
+      <w:proofErr w:type="gramEnd"/>
+      <w:r>
+        <w:t>) can also accept unquoted numbers.</w:t>
+      </w:r>
+    </w:p>
+    <w:p>
+      <w:pPr>
+        <w:pStyle w:val="ListParagraph"/>
+        <w:numPr>
+          <w:ilvl w:val="0"/>
+          <w:numId w:val="32"/>
+        </w:numPr>
+        <w:spacing w:after="0" w:line="240" w:lineRule="auto"/>
+      </w:pPr>
+      <w:r>
+        <w:t>To create date/time data add underscore plus “</w:t>
+      </w:r>
+      <w:proofErr w:type="spellStart"/>
+      <w:r>
+        <w:t>h”,”m</w:t>
+      </w:r>
+      <w:proofErr w:type="spellEnd"/>
+      <w:r>
+        <w:t xml:space="preserve">”, and/or “s” or supply a </w:t>
+      </w:r>
+      <w:proofErr w:type="spellStart"/>
+      <w:r>
+        <w:t>timezone</w:t>
+      </w:r>
+      <w:proofErr w:type="spellEnd"/>
+      <w:r>
+        <w:t>:</w:t>
+      </w:r>
+    </w:p>
+    <w:p>
+      <w:pPr>
+        <w:pStyle w:val="ListParagraph"/>
+        <w:numPr>
+          <w:ilvl w:val="1"/>
+          <w:numId w:val="32"/>
+        </w:numPr>
+        <w:spacing w:after="0" w:line="240" w:lineRule="auto"/>
+      </w:pPr>
+      <w:proofErr w:type="spellStart"/>
+      <w:r>
+        <w:t>ymd_hms</w:t>
+      </w:r>
+      <w:proofErr w:type="spellEnd"/>
+      <w:r>
+        <w:t>(“2017-01-31 20:11:59”)</w:t>
+      </w:r>
+    </w:p>
+    <w:p>
+      <w:pPr>
+        <w:pStyle w:val="ListParagraph"/>
+        <w:numPr>
+          <w:ilvl w:val="1"/>
+          <w:numId w:val="32"/>
+        </w:numPr>
+        <w:spacing w:after="0" w:line="240" w:lineRule="auto"/>
+      </w:pPr>
+      <w:proofErr w:type="spellStart"/>
+      <w:r>
+        <w:t>ymd</w:t>
+      </w:r>
+      <w:proofErr w:type="spellEnd"/>
+      <w:r>
+        <w:t xml:space="preserve"> (&lt;date&gt;, </w:t>
+      </w:r>
+      <w:proofErr w:type="spellStart"/>
+      <w:r>
+        <w:t>tz</w:t>
+      </w:r>
+      <w:proofErr w:type="spellEnd"/>
+      <w:r>
+        <w:t xml:space="preserve"> = &lt;time zone&gt;)</w:t>
+      </w:r>
+    </w:p>
+    <w:p>
+      <w:pPr>
+        <w:pStyle w:val="ListParagraph"/>
+        <w:numPr>
+          <w:ilvl w:val="0"/>
+          <w:numId w:val="32"/>
+        </w:numPr>
+        <w:spacing w:after="0" w:line="240" w:lineRule="auto"/>
+      </w:pPr>
+      <w:r>
+        <w:t xml:space="preserve">Use </w:t>
+      </w:r>
+      <w:proofErr w:type="spellStart"/>
+      <w:r>
+        <w:t>make_</w:t>
+      </w:r>
+      <w:proofErr w:type="gramStart"/>
+      <w:r>
+        <w:t>date</w:t>
+      </w:r>
+      <w:proofErr w:type="spellEnd"/>
+      <w:r>
+        <w:t>(</w:t>
+      </w:r>
+      <w:proofErr w:type="gramEnd"/>
+      <w:r>
+        <w:t xml:space="preserve">) and </w:t>
+      </w:r>
+      <w:proofErr w:type="spellStart"/>
+      <w:r>
+        <w:t>make_datetime</w:t>
+      </w:r>
+      <w:proofErr w:type="spellEnd"/>
+      <w:r>
+        <w:t>() to create date/time data from individual components spread across variables.</w:t>
+      </w:r>
+    </w:p>
+    <w:p>
+      <w:pPr>
+        <w:pStyle w:val="ListParagraph"/>
+        <w:numPr>
+          <w:ilvl w:val="1"/>
+          <w:numId w:val="32"/>
+        </w:numPr>
+        <w:spacing w:after="0" w:line="240" w:lineRule="auto"/>
+      </w:pPr>
+      <w:r>
+        <w:t>Use with the mutate() function</w:t>
+      </w:r>
+    </w:p>
+    <w:p>
+      <w:pPr>
+        <w:pStyle w:val="ListParagraph"/>
+        <w:numPr>
+          <w:ilvl w:val="0"/>
+          <w:numId w:val="32"/>
+        </w:numPr>
+        <w:spacing w:after="0" w:line="240" w:lineRule="auto"/>
+      </w:pPr>
+      <w:r>
+        <w:t xml:space="preserve">Use </w:t>
+      </w:r>
+      <w:proofErr w:type="spellStart"/>
+      <w:r>
+        <w:t>as_</w:t>
+      </w:r>
+      <w:proofErr w:type="gramStart"/>
+      <w:r>
+        <w:t>datetime</w:t>
+      </w:r>
+      <w:proofErr w:type="spellEnd"/>
+      <w:r>
+        <w:t>(</w:t>
+      </w:r>
+      <w:proofErr w:type="gramEnd"/>
+      <w:r>
+        <w:t xml:space="preserve">) and </w:t>
+      </w:r>
+      <w:proofErr w:type="spellStart"/>
+      <w:r>
+        <w:t>as_date</w:t>
+      </w:r>
+      <w:proofErr w:type="spellEnd"/>
+      <w:r>
+        <w:t>() to switch between date-time and date.</w:t>
+      </w:r>
+    </w:p>
+    <w:p>
+      <w:pPr>
+        <w:pStyle w:val="ListParagraph"/>
+        <w:numPr>
+          <w:ilvl w:val="0"/>
+          <w:numId w:val="32"/>
+        </w:numPr>
+        <w:spacing w:after="0" w:line="240" w:lineRule="auto"/>
+      </w:pPr>
+      <w:r>
+        <w:t>You can pull out individual components of the date with accessor functions.</w:t>
+      </w:r>
+    </w:p>
+    <w:p>
+      <w:pPr>
+        <w:pStyle w:val="ListParagraph"/>
+        <w:numPr>
+          <w:ilvl w:val="0"/>
+          <w:numId w:val="32"/>
+        </w:numPr>
+        <w:spacing w:after="0" w:line="240" w:lineRule="auto"/>
+      </w:pPr>
+      <w:r>
+        <w:lastRenderedPageBreak/>
+        <w:t xml:space="preserve">For </w:t>
+      </w:r>
+      <w:proofErr w:type="gramStart"/>
+      <w:r>
+        <w:t>month(</w:t>
+      </w:r>
+      <w:proofErr w:type="gramEnd"/>
+      <w:r>
+        <w:t xml:space="preserve">) and </w:t>
+      </w:r>
+      <w:proofErr w:type="spellStart"/>
+      <w:r>
+        <w:t>wday</w:t>
+      </w:r>
+      <w:proofErr w:type="spellEnd"/>
+      <w:r>
+        <w:t>() accessor functions set label = TRUE to get the abbreviated name of the month or day of the week.</w:t>
+      </w:r>
+    </w:p>
+    <w:p>
+      <w:pPr>
+        <w:pStyle w:val="ListParagraph"/>
+        <w:numPr>
+          <w:ilvl w:val="0"/>
+          <w:numId w:val="32"/>
+        </w:numPr>
+        <w:spacing w:after="0" w:line="240" w:lineRule="auto"/>
+      </w:pPr>
+      <w:r>
+        <w:t>You can round the dates to a nearby unit of time.</w:t>
+      </w:r>
+    </w:p>
+    <w:p>
+      <w:pPr>
+        <w:pStyle w:val="ListParagraph"/>
+        <w:numPr>
+          <w:ilvl w:val="0"/>
+          <w:numId w:val="32"/>
+        </w:numPr>
+        <w:spacing w:after="0" w:line="240" w:lineRule="auto"/>
+      </w:pPr>
+      <w:r>
+        <w:t xml:space="preserve">Use </w:t>
+      </w:r>
+      <w:proofErr w:type="gramStart"/>
+      <w:r>
+        <w:t>update(</w:t>
+      </w:r>
+      <w:proofErr w:type="gramEnd"/>
+      <w:r>
+        <w:t>) to modify a date-time.</w:t>
+      </w:r>
+    </w:p>
+    <w:p>
+      <w:pPr>
+        <w:pStyle w:val="ListParagraph"/>
+        <w:numPr>
+          <w:ilvl w:val="0"/>
+          <w:numId w:val="32"/>
+        </w:numPr>
+        <w:spacing w:after="0" w:line="240" w:lineRule="auto"/>
+      </w:pPr>
+      <w:r>
+        <w:t>For time spans:</w:t>
+      </w:r>
+    </w:p>
+    <w:p>
+      <w:pPr>
+        <w:pStyle w:val="ListParagraph"/>
+        <w:numPr>
+          <w:ilvl w:val="1"/>
+          <w:numId w:val="32"/>
+        </w:numPr>
+        <w:spacing w:after="0" w:line="240" w:lineRule="auto"/>
+      </w:pPr>
+      <w:r>
+        <w:t>Durations are the exact number of seconds.</w:t>
+      </w:r>
+    </w:p>
+    <w:p>
+      <w:pPr>
+        <w:pStyle w:val="ListParagraph"/>
+        <w:numPr>
+          <w:ilvl w:val="1"/>
+          <w:numId w:val="32"/>
+        </w:numPr>
+        <w:spacing w:after="0" w:line="240" w:lineRule="auto"/>
+      </w:pPr>
+      <w:r>
+        <w:t>Periods are the human units (e.g., weeks, months).</w:t>
+      </w:r>
+    </w:p>
+    <w:p>
+      <w:pPr>
+        <w:pStyle w:val="ListParagraph"/>
+        <w:numPr>
+          <w:ilvl w:val="1"/>
+          <w:numId w:val="32"/>
+        </w:numPr>
+        <w:spacing w:after="0" w:line="240" w:lineRule="auto"/>
+      </w:pPr>
+      <w:r>
+        <w:t>Intervals are bound by a starting and ending point.</w:t>
+      </w:r>
+    </w:p>
+    <w:p>
+      <w:pPr>
+        <w:pStyle w:val="ListParagraph"/>
+        <w:numPr>
+          <w:ilvl w:val="0"/>
+          <w:numId w:val="32"/>
+        </w:numPr>
+        <w:spacing w:after="0" w:line="240" w:lineRule="auto"/>
+      </w:pPr>
+      <w:r>
+        <w:t xml:space="preserve">Subtracting two dates returns a </w:t>
+      </w:r>
+      <w:proofErr w:type="spellStart"/>
+      <w:r>
+        <w:t>difftime</w:t>
+      </w:r>
+      <w:proofErr w:type="spellEnd"/>
+      <w:r>
+        <w:t xml:space="preserve"> object.</w:t>
+      </w:r>
+    </w:p>
+    <w:p>
+      <w:pPr>
+        <w:pStyle w:val="ListParagraph"/>
+        <w:numPr>
+          <w:ilvl w:val="0"/>
+          <w:numId w:val="32"/>
+        </w:numPr>
+        <w:spacing w:after="0" w:line="240" w:lineRule="auto"/>
+      </w:pPr>
+      <w:proofErr w:type="spellStart"/>
+      <w:r>
+        <w:t>Difftime</w:t>
+      </w:r>
+      <w:proofErr w:type="spellEnd"/>
+      <w:r>
+        <w:t xml:space="preserve"> objects records seconds, minutes, hours, days, or weeks.</w:t>
+      </w:r>
+    </w:p>
+    <w:p>
+      <w:pPr>
+        <w:pStyle w:val="ListParagraph"/>
+        <w:numPr>
+          <w:ilvl w:val="0"/>
+          <w:numId w:val="32"/>
+        </w:numPr>
+        <w:spacing w:after="0" w:line="240" w:lineRule="auto"/>
+      </w:pPr>
+      <w:r>
+        <w:t xml:space="preserve">Durations </w:t>
+      </w:r>
+      <w:r>
+        <w:t>have constructors</w:t>
+      </w:r>
+      <w:r>
+        <w:t>:</w:t>
+      </w:r>
+    </w:p>
+    <w:p>
+      <w:pPr>
+        <w:pStyle w:val="ListParagraph"/>
+        <w:numPr>
+          <w:ilvl w:val="1"/>
+          <w:numId w:val="32"/>
+        </w:numPr>
+        <w:spacing w:after="0" w:line="240" w:lineRule="auto"/>
+      </w:pPr>
+      <w:proofErr w:type="spellStart"/>
+      <w:r>
+        <w:t>dseconds</w:t>
+      </w:r>
+      <w:proofErr w:type="spellEnd"/>
+      <w:r>
+        <w:t xml:space="preserve">(), </w:t>
+      </w:r>
+      <w:proofErr w:type="spellStart"/>
+      <w:r>
+        <w:t>dminutes</w:t>
+      </w:r>
+      <w:proofErr w:type="spellEnd"/>
+      <w:r>
+        <w:t xml:space="preserve">(), </w:t>
+      </w:r>
+      <w:proofErr w:type="spellStart"/>
+      <w:r>
+        <w:t>dhours</w:t>
+      </w:r>
+      <w:proofErr w:type="spellEnd"/>
+      <w:r>
+        <w:t xml:space="preserve">(), </w:t>
+      </w:r>
+      <w:proofErr w:type="spellStart"/>
+      <w:r>
+        <w:t>ddays</w:t>
+      </w:r>
+      <w:proofErr w:type="spellEnd"/>
+      <w:r>
+        <w:t xml:space="preserve">(), </w:t>
+      </w:r>
+      <w:proofErr w:type="spellStart"/>
+      <w:r>
+        <w:t>dweeks</w:t>
+      </w:r>
+      <w:proofErr w:type="spellEnd"/>
+      <w:r>
+        <w:t xml:space="preserve">(), </w:t>
+      </w:r>
+      <w:proofErr w:type="spellStart"/>
+      <w:r>
+        <w:t>dyears</w:t>
+      </w:r>
+      <w:proofErr w:type="spellEnd"/>
+      <w:r>
+        <w:t>()</w:t>
+      </w:r>
+    </w:p>
+    <w:p>
+      <w:pPr>
+        <w:pStyle w:val="ListParagraph"/>
+        <w:numPr>
+          <w:ilvl w:val="0"/>
+          <w:numId w:val="32"/>
+        </w:numPr>
+        <w:spacing w:after="0" w:line="240" w:lineRule="auto"/>
+      </w:pPr>
+      <w:r>
+        <w:t>Durations always record the time span in seconds.</w:t>
+      </w:r>
+    </w:p>
+    <w:p>
+      <w:pPr>
+        <w:pStyle w:val="ListParagraph"/>
+        <w:numPr>
+          <w:ilvl w:val="0"/>
+          <w:numId w:val="32"/>
+        </w:numPr>
+        <w:spacing w:after="0" w:line="240" w:lineRule="auto"/>
+      </w:pPr>
+      <w:r>
+        <w:t>Periods have constructors:</w:t>
+      </w:r>
+    </w:p>
+    <w:p>
+      <w:pPr>
+        <w:pStyle w:val="ListParagraph"/>
+        <w:numPr>
+          <w:ilvl w:val="1"/>
+          <w:numId w:val="32"/>
+        </w:numPr>
+        <w:spacing w:after="0" w:line="240" w:lineRule="auto"/>
+      </w:pPr>
+      <w:r>
+        <w:t>seconds(), minutes(), hours(), days(), weeks(), years()</w:t>
+      </w:r>
+    </w:p>
+    <w:p>
+      <w:pPr>
+        <w:pStyle w:val="ListParagraph"/>
+        <w:numPr>
+          <w:ilvl w:val="0"/>
+          <w:numId w:val="32"/>
+        </w:numPr>
+        <w:spacing w:after="0" w:line="240" w:lineRule="auto"/>
+      </w:pPr>
+      <w:r>
+        <w:t>Choosing between duration, periods, and intervals:</w:t>
+      </w:r>
+    </w:p>
+    <w:p>
+      <w:pPr>
+        <w:pStyle w:val="ListParagraph"/>
+        <w:numPr>
+          <w:ilvl w:val="1"/>
+          <w:numId w:val="32"/>
+        </w:numPr>
+        <w:spacing w:after="0" w:line="240" w:lineRule="auto"/>
+      </w:pPr>
+      <w:r>
+        <w:t xml:space="preserve">Physical time </w:t>
+      </w:r>
+      <w:r>
+        <w:sym w:font="Wingdings" w:char="F0E0"/>
+      </w:r>
+      <w:r>
+        <w:t xml:space="preserve"> durations</w:t>
+      </w:r>
+    </w:p>
+    <w:p>
+      <w:pPr>
+        <w:pStyle w:val="ListParagraph"/>
+        <w:numPr>
+          <w:ilvl w:val="1"/>
+          <w:numId w:val="32"/>
+        </w:numPr>
+        <w:spacing w:after="0" w:line="240" w:lineRule="auto"/>
+      </w:pPr>
+      <w:r>
+        <w:t xml:space="preserve">Human times </w:t>
+      </w:r>
+      <w:r>
+        <w:sym w:font="Wingdings" w:char="F0E0"/>
+      </w:r>
+      <w:r>
+        <w:t xml:space="preserve"> periods</w:t>
+      </w:r>
+    </w:p>
+    <w:p>
+      <w:pPr>
+        <w:pStyle w:val="ListParagraph"/>
+        <w:numPr>
+          <w:ilvl w:val="1"/>
+          <w:numId w:val="32"/>
+        </w:numPr>
+        <w:spacing w:after="0" w:line="240" w:lineRule="auto"/>
+      </w:pPr>
+      <w:r>
+        <w:t xml:space="preserve">Span in human units </w:t>
+      </w:r>
+      <w:r>
+        <w:sym w:font="Wingdings" w:char="F0E0"/>
+      </w:r>
+      <w:r>
+        <w:t xml:space="preserve"> intervals</w:t>
+      </w:r>
+    </w:p>
+    <w:p>
+      <w:pPr>
+        <w:pStyle w:val="ListParagraph"/>
+        <w:numPr>
+          <w:ilvl w:val="0"/>
+          <w:numId w:val="32"/>
+        </w:numPr>
+        <w:spacing w:after="0" w:line="240" w:lineRule="auto"/>
+      </w:pPr>
+      <w:r>
+        <w:t>R uses the international standard IANA time zones.</w:t>
+      </w:r>
+    </w:p>
+    <w:p>
+      <w:pPr>
+        <w:pStyle w:val="ListParagraph"/>
+        <w:numPr>
+          <w:ilvl w:val="1"/>
+          <w:numId w:val="32"/>
+        </w:numPr>
+        <w:spacing w:after="0" w:line="240" w:lineRule="auto"/>
+      </w:pPr>
+      <w:r>
+        <w:t>&lt;continent&gt;/&lt;city&gt;</w:t>
+      </w:r>
+    </w:p>
+    <w:p>
+      <w:pPr>
+        <w:pStyle w:val="ListParagraph"/>
+        <w:numPr>
+          <w:ilvl w:val="0"/>
+          <w:numId w:val="32"/>
+        </w:numPr>
+        <w:spacing w:after="0" w:line="240" w:lineRule="auto"/>
+      </w:pPr>
+      <w:r>
+        <w:t xml:space="preserve">Use </w:t>
+      </w:r>
+      <w:proofErr w:type="spellStart"/>
+      <w:proofErr w:type="gramStart"/>
+      <w:r>
+        <w:t>Sys.timezone</w:t>
+      </w:r>
+      <w:proofErr w:type="spellEnd"/>
+      <w:r>
+        <w:t>(</w:t>
+      </w:r>
+      <w:proofErr w:type="gramEnd"/>
+      <w:r>
+        <w:t>) to determine what time zone your computer is currently using.</w:t>
+      </w:r>
+    </w:p>
+    <w:p>
+      <w:pPr>
+        <w:pStyle w:val="ListParagraph"/>
+        <w:numPr>
+          <w:ilvl w:val="0"/>
+          <w:numId w:val="32"/>
+        </w:numPr>
+        <w:spacing w:after="0" w:line="240" w:lineRule="auto"/>
+      </w:pPr>
+      <w:r>
+        <w:t xml:space="preserve">Use </w:t>
+      </w:r>
+      <w:proofErr w:type="spellStart"/>
+      <w:proofErr w:type="gramStart"/>
+      <w:r>
+        <w:t>OlsonNames</w:t>
+      </w:r>
+      <w:proofErr w:type="spellEnd"/>
+      <w:r>
+        <w:t>(</w:t>
+      </w:r>
+      <w:proofErr w:type="gramEnd"/>
+      <w:r>
+        <w:t>) to see the complete list of all time zone names.</w:t>
+      </w:r>
+    </w:p>
+    <w:p>
+      <w:pPr>
+        <w:pStyle w:val="ListParagraph"/>
+        <w:numPr>
+          <w:ilvl w:val="0"/>
+          <w:numId w:val="32"/>
+        </w:numPr>
+        <w:spacing w:after="0" w:line="240" w:lineRule="auto"/>
+      </w:pPr>
+      <w:r>
+        <w:t>In R the time zone is an attribute of the date-time that only controls printing.</w:t>
+      </w:r>
+    </w:p>
+    <w:p>
+      <w:pPr>
+        <w:pStyle w:val="ListParagraph"/>
+        <w:numPr>
+          <w:ilvl w:val="0"/>
+          <w:numId w:val="32"/>
+        </w:numPr>
+        <w:spacing w:after="0" w:line="240" w:lineRule="auto"/>
+      </w:pPr>
+      <w:proofErr w:type="spellStart"/>
+      <w:proofErr w:type="gramStart"/>
+      <w:r>
+        <w:t>lubridate</w:t>
+      </w:r>
+      <w:proofErr w:type="spellEnd"/>
+      <w:r>
+        <w:t>(</w:t>
+      </w:r>
+      <w:proofErr w:type="gramEnd"/>
+      <w:r>
+        <w:t xml:space="preserve">) uses </w:t>
+      </w:r>
+      <w:r>
+        <w:t>UTC (Coordinated Universal Time) unless otherwise specified.</w:t>
+      </w:r>
+    </w:p>
+    <w:p>
+      <w:pPr>
+        <w:pStyle w:val="ListParagraph"/>
+        <w:numPr>
+          <w:ilvl w:val="0"/>
+          <w:numId w:val="32"/>
+        </w:numPr>
+        <w:spacing w:after="0" w:line="240" w:lineRule="auto"/>
+      </w:pPr>
+      <w:r>
+        <w:t>UTC is roughly equivalent to GMT (Greenwich Mean Time)</w:t>
+      </w:r>
+    </w:p>
+    <w:p>
+      <w:pPr>
+        <w:pStyle w:val="ListParagraph"/>
+        <w:numPr>
+          <w:ilvl w:val="0"/>
+          <w:numId w:val="32"/>
+        </w:numPr>
+        <w:spacing w:after="0" w:line="240" w:lineRule="auto"/>
+      </w:pPr>
+      <w:proofErr w:type="spellStart"/>
+      <w:r>
+        <w:t>with_</w:t>
+      </w:r>
+      <w:proofErr w:type="gramStart"/>
+      <w:r>
+        <w:t>tz</w:t>
+      </w:r>
+      <w:proofErr w:type="spellEnd"/>
+      <w:r>
+        <w:t>(</w:t>
+      </w:r>
+      <w:proofErr w:type="gramEnd"/>
+      <w:r>
+        <w:t>) only changes how the time is displayed.</w:t>
+      </w:r>
+    </w:p>
+    <w:p>
+      <w:pPr>
+        <w:pStyle w:val="ListParagraph"/>
+        <w:numPr>
+          <w:ilvl w:val="0"/>
+          <w:numId w:val="32"/>
+        </w:numPr>
+        <w:spacing w:after="0" w:line="240" w:lineRule="auto"/>
+      </w:pPr>
+      <w:proofErr w:type="spellStart"/>
+      <w:r>
+        <w:t>force_</w:t>
+      </w:r>
+      <w:proofErr w:type="gramStart"/>
+      <w:r>
+        <w:t>tz</w:t>
+      </w:r>
+      <w:proofErr w:type="spellEnd"/>
+      <w:r>
+        <w:t>(</w:t>
+      </w:r>
+      <w:proofErr w:type="gramEnd"/>
+      <w:r>
+        <w:t>) changes the underlying instant in time.</w:t>
+      </w:r>
+    </w:p>
+    <w:p>
+      <w:pPr>
+        <w:pStyle w:val="ListParagraph"/>
+        <w:numPr>
+          <w:ilvl w:val="1"/>
+          <w:numId w:val="32"/>
+        </w:numPr>
+        <w:spacing w:after="0" w:line="240" w:lineRule="auto"/>
+      </w:pPr>
+      <w:r>
+        <w:t>Use when an instant has been mislabeled with the incorrect time zone.</w:t>
+      </w:r>
+    </w:p>
+    <w:p>
+      <w:pPr>
         <w:spacing w:after="0" w:line="240" w:lineRule="auto"/>
       </w:pPr>
       <w:bookmarkStart w:id="0" w:name="_GoBack"/>
@@ -6189,7 +7174,7 @@
         <w:b/>
         <w:noProof/>
       </w:rPr>
-      <w:t>2</w:t>
+      <w:t>3</w:t>
     </w:r>
     <w:r>
       <w:rPr>
@@ -6223,7 +7208,7 @@
         <w:b/>
         <w:noProof/>
       </w:rPr>
-      <w:t>2</w:t>
+      <w:t>3</w:t>
     </w:r>
     <w:r>
       <w:rPr>
@@ -8253,7 +9238,7 @@
         <w:rFonts w:ascii="Symbol" w:hAnsi="Symbol" w:hint="default"/>
       </w:rPr>
     </w:lvl>
-    <w:lvl w:ilvl="1" w:tplc="04090003" w:tentative="1">
+    <w:lvl w:ilvl="1" w:tplc="04090003">
       <w:start w:val="1"/>
       <w:numFmt w:val="bullet"/>
       <w:lvlText w:val="o"/>

</xml_diff>

<commit_message>
Added notes for Wickham chapter 13 web
</commit_message>
<xml_diff>
--- a/Notes/SOC5650_Notes_Wickham_R-for-Data-Science_2018v00.docx
+++ b/Notes/SOC5650_Notes_Wickham_R-for-Data-Science_2018v00.docx
@@ -4901,6 +4901,48 @@
         </w:numPr>
         <w:spacing w:after="0" w:line="240" w:lineRule="auto"/>
       </w:pPr>
+      <w:r>
+        <w:t>Why do you need to manipulate strings?</w:t>
+      </w:r>
+    </w:p>
+    <w:p>
+      <w:pPr>
+        <w:pStyle w:val="ListParagraph"/>
+        <w:numPr>
+          <w:ilvl w:val="0"/>
+          <w:numId w:val="30"/>
+        </w:numPr>
+        <w:spacing w:after="0" w:line="240" w:lineRule="auto"/>
+      </w:pPr>
+      <w:r>
+        <w:t>How do you manipulate strings?</w:t>
+      </w:r>
+    </w:p>
+    <w:p>
+      <w:pPr>
+        <w:pStyle w:val="ListParagraph"/>
+        <w:numPr>
+          <w:ilvl w:val="0"/>
+          <w:numId w:val="30"/>
+        </w:numPr>
+        <w:spacing w:after="0" w:line="240" w:lineRule="auto"/>
+      </w:pPr>
+      <w:r>
+        <w:t>How do you manipulate dates and times?</w:t>
+      </w:r>
+    </w:p>
+    <w:p>
+      <w:pPr>
+        <w:pStyle w:val="ListParagraph"/>
+        <w:numPr>
+          <w:ilvl w:val="0"/>
+          <w:numId w:val="30"/>
+        </w:numPr>
+        <w:spacing w:after="0" w:line="240" w:lineRule="auto"/>
+      </w:pPr>
+      <w:r>
+        <w:t>What are the key challenges in working with dates and times?</w:t>
+      </w:r>
     </w:p>
     <w:p>
       <w:pPr>
@@ -5616,85 +5658,85 @@
       </w:pPr>
       <w:proofErr w:type="spellStart"/>
       <w:r>
-        <w:t>str_</w:t>
-      </w:r>
-      <w:proofErr w:type="gramStart"/>
-      <w:r>
-        <w:t>detect</w:t>
-      </w:r>
-      <w:proofErr w:type="spellEnd"/>
-      <w:r>
-        <w:t>(</w:t>
-      </w:r>
-      <w:proofErr w:type="gramEnd"/>
-      <w:r>
-        <w:t>) determines if a cha</w:t>
-      </w:r>
-      <w:r>
-        <w:t>racter vector matches a pattern and returns a logical.</w:t>
-      </w:r>
-    </w:p>
-    <w:p>
-      <w:pPr>
-        <w:pStyle w:val="ListParagraph"/>
-        <w:numPr>
-          <w:ilvl w:val="0"/>
-          <w:numId w:val="31"/>
-        </w:numPr>
-        <w:spacing w:after="0" w:line="240" w:lineRule="auto"/>
-      </w:pPr>
-      <w:r>
-        <w:t xml:space="preserve">You can combine </w:t>
-      </w:r>
-      <w:proofErr w:type="spellStart"/>
-      <w:r>
-        <w:t>str_</w:t>
-      </w:r>
-      <w:proofErr w:type="gramStart"/>
-      <w:r>
-        <w:t>detect</w:t>
-      </w:r>
-      <w:proofErr w:type="spellEnd"/>
-      <w:r>
-        <w:t>(</w:t>
-      </w:r>
-      <w:proofErr w:type="gramEnd"/>
-      <w:r>
-        <w:t>) with logical operators</w:t>
-      </w:r>
-      <w:r>
-        <w:t>.</w:t>
-      </w:r>
-    </w:p>
-    <w:p>
-      <w:pPr>
-        <w:pStyle w:val="ListParagraph"/>
-        <w:numPr>
-          <w:ilvl w:val="0"/>
-          <w:numId w:val="31"/>
-        </w:numPr>
-        <w:spacing w:after="0" w:line="240" w:lineRule="auto"/>
-      </w:pPr>
-      <w:r>
-        <w:t>Matches never overlap.</w:t>
-      </w:r>
-    </w:p>
-    <w:p>
-      <w:pPr>
-        <w:pStyle w:val="ListParagraph"/>
-        <w:numPr>
-          <w:ilvl w:val="0"/>
-          <w:numId w:val="31"/>
-        </w:numPr>
-        <w:spacing w:after="0" w:line="240" w:lineRule="auto"/>
-      </w:pPr>
-      <w:proofErr w:type="spellStart"/>
-      <w:r>
         <w:lastRenderedPageBreak/>
         <w:t>str_</w:t>
       </w:r>
       <w:proofErr w:type="gramStart"/>
       <w:r>
+        <w:t>detect</w:t>
+      </w:r>
+      <w:proofErr w:type="spellEnd"/>
+      <w:r>
+        <w:t>(</w:t>
+      </w:r>
+      <w:proofErr w:type="gramEnd"/>
+      <w:r>
+        <w:t>) determines if a cha</w:t>
+      </w:r>
+      <w:r>
+        <w:t>racter vector matches a pattern and returns a logical.</w:t>
+      </w:r>
+    </w:p>
+    <w:p>
+      <w:pPr>
+        <w:pStyle w:val="ListParagraph"/>
+        <w:numPr>
+          <w:ilvl w:val="0"/>
+          <w:numId w:val="31"/>
+        </w:numPr>
+        <w:spacing w:after="0" w:line="240" w:lineRule="auto"/>
+      </w:pPr>
+      <w:r>
+        <w:t xml:space="preserve">You can combine </w:t>
+      </w:r>
+      <w:proofErr w:type="spellStart"/>
+      <w:r>
+        <w:t>str_</w:t>
+      </w:r>
+      <w:proofErr w:type="gramStart"/>
+      <w:r>
+        <w:t>detect</w:t>
+      </w:r>
+      <w:proofErr w:type="spellEnd"/>
+      <w:r>
+        <w:t>(</w:t>
+      </w:r>
+      <w:proofErr w:type="gramEnd"/>
+      <w:r>
+        <w:t>) with logical operators</w:t>
+      </w:r>
+      <w:r>
+        <w:t>.</w:t>
+      </w:r>
+    </w:p>
+    <w:p>
+      <w:pPr>
+        <w:pStyle w:val="ListParagraph"/>
+        <w:numPr>
+          <w:ilvl w:val="0"/>
+          <w:numId w:val="31"/>
+        </w:numPr>
+        <w:spacing w:after="0" w:line="240" w:lineRule="auto"/>
+      </w:pPr>
+      <w:r>
+        <w:t>Matches never overlap.</w:t>
+      </w:r>
+    </w:p>
+    <w:p>
+      <w:pPr>
+        <w:pStyle w:val="ListParagraph"/>
+        <w:numPr>
+          <w:ilvl w:val="0"/>
+          <w:numId w:val="31"/>
+        </w:numPr>
+        <w:spacing w:after="0" w:line="240" w:lineRule="auto"/>
+      </w:pPr>
+      <w:proofErr w:type="spellStart"/>
+      <w:r>
+        <w:t>str_</w:t>
+      </w:r>
+      <w:proofErr w:type="gramStart"/>
+      <w:r>
         <w:t>extract</w:t>
       </w:r>
       <w:proofErr w:type="spellEnd"/>
@@ -6485,6 +6527,7 @@
         <w:spacing w:after="0" w:line="240" w:lineRule="auto"/>
       </w:pPr>
       <w:r>
+        <w:lastRenderedPageBreak/>
         <w:t xml:space="preserve">Use </w:t>
       </w:r>
       <w:proofErr w:type="spellStart"/>
@@ -6535,7 +6578,6 @@
         <w:spacing w:after="0" w:line="240" w:lineRule="auto"/>
       </w:pPr>
       <w:r>
-        <w:lastRenderedPageBreak/>
         <w:t xml:space="preserve">For </w:t>
       </w:r>
       <w:proofErr w:type="gramStart"/>
@@ -7064,12 +7106,566 @@
     <w:p>
       <w:pPr>
         <w:spacing w:after="0" w:line="240" w:lineRule="auto"/>
+        <w:sectPr>
+          <w:headerReference w:type="default" r:id="rId13"/>
+          <w:pgSz w:w="12240" w:h="15840"/>
+          <w:pgMar w:top="1440" w:right="1440" w:bottom="1440" w:left="1440" w:header="720" w:footer="720" w:gutter="0"/>
+          <w:pgNumType w:start="1"/>
+          <w:cols w:space="720"/>
+          <w:docGrid w:linePitch="360"/>
+        </w:sectPr>
+      </w:pPr>
+    </w:p>
+    <w:p>
+      <w:pPr>
+        <w:spacing w:after="0" w:line="240" w:lineRule="auto"/>
+        <w:rPr>
+          <w:b/>
+        </w:rPr>
+      </w:pPr>
+      <w:r>
+        <w:rPr>
+          <w:b/>
+        </w:rPr>
+        <w:lastRenderedPageBreak/>
+        <w:t>Preview Questions</w:t>
+      </w:r>
+    </w:p>
+    <w:p>
+      <w:pPr>
+        <w:pStyle w:val="ListParagraph"/>
+        <w:numPr>
+          <w:ilvl w:val="0"/>
+          <w:numId w:val="34"/>
+        </w:numPr>
+        <w:spacing w:after="0" w:line="240" w:lineRule="auto"/>
+      </w:pPr>
+    </w:p>
+    <w:p>
+      <w:pPr>
+        <w:spacing w:after="0" w:line="240" w:lineRule="auto"/>
+      </w:pPr>
+    </w:p>
+    <w:p>
+      <w:pPr>
+        <w:spacing w:after="0" w:line="240" w:lineRule="auto"/>
+        <w:rPr>
+          <w:b/>
+        </w:rPr>
+      </w:pPr>
+      <w:r>
+        <w:rPr>
+          <w:b/>
+        </w:rPr>
+        <w:t>Reading Summary</w:t>
+      </w:r>
+    </w:p>
+    <w:p>
+      <w:pPr>
+        <w:spacing w:after="0" w:line="240" w:lineRule="auto"/>
+        <w:rPr>
+          <w:u w:val="single"/>
+        </w:rPr>
+      </w:pPr>
+      <w:r>
+        <w:rPr>
+          <w:u w:val="single"/>
+        </w:rPr>
+        <w:t>Relational Data</w:t>
+      </w:r>
+    </w:p>
+    <w:p>
+      <w:pPr>
+        <w:pStyle w:val="ListParagraph"/>
+        <w:numPr>
+          <w:ilvl w:val="0"/>
+          <w:numId w:val="35"/>
+        </w:numPr>
+        <w:spacing w:after="0" w:line="240" w:lineRule="auto"/>
+      </w:pPr>
+      <w:r>
+        <w:t>Multiple tables of data are called relational data.</w:t>
+      </w:r>
+    </w:p>
+    <w:p>
+      <w:pPr>
+        <w:pStyle w:val="ListParagraph"/>
+        <w:numPr>
+          <w:ilvl w:val="0"/>
+          <w:numId w:val="35"/>
+        </w:numPr>
+        <w:spacing w:after="0" w:line="240" w:lineRule="auto"/>
+      </w:pPr>
+      <w:r>
+        <w:t>There are three families of functions for working with relational data:</w:t>
+      </w:r>
+    </w:p>
+    <w:p>
+      <w:pPr>
+        <w:pStyle w:val="ListParagraph"/>
+        <w:numPr>
+          <w:ilvl w:val="1"/>
+          <w:numId w:val="35"/>
+        </w:numPr>
+        <w:spacing w:after="0" w:line="240" w:lineRule="auto"/>
+      </w:pPr>
+      <w:r>
+        <w:t>Mutating joins add new variables to one data frame matching observations in another.</w:t>
+      </w:r>
+    </w:p>
+    <w:p>
+      <w:pPr>
+        <w:pStyle w:val="ListParagraph"/>
+        <w:numPr>
+          <w:ilvl w:val="1"/>
+          <w:numId w:val="35"/>
+        </w:numPr>
+        <w:spacing w:after="0" w:line="240" w:lineRule="auto"/>
+      </w:pPr>
+      <w:r>
+        <w:t>Filtering joins filter observations from one data frame based on whether or not they match an observation in anther.</w:t>
+      </w:r>
+    </w:p>
+    <w:p>
+      <w:pPr>
+        <w:pStyle w:val="ListParagraph"/>
+        <w:numPr>
+          <w:ilvl w:val="1"/>
+          <w:numId w:val="35"/>
+        </w:numPr>
+        <w:spacing w:after="0" w:line="240" w:lineRule="auto"/>
+      </w:pPr>
+      <w:r>
+        <w:t>Set operations treat observations as if they were set elements.</w:t>
+      </w:r>
+    </w:p>
+    <w:p>
+      <w:pPr>
+        <w:pStyle w:val="ListParagraph"/>
+        <w:numPr>
+          <w:ilvl w:val="0"/>
+          <w:numId w:val="35"/>
+        </w:numPr>
+        <w:spacing w:after="0" w:line="240" w:lineRule="auto"/>
+      </w:pPr>
+      <w:r>
+        <w:t>Primary key uniquely identifies an observation in its own table.</w:t>
+      </w:r>
+    </w:p>
+    <w:p>
+      <w:pPr>
+        <w:pStyle w:val="ListParagraph"/>
+        <w:numPr>
+          <w:ilvl w:val="0"/>
+          <w:numId w:val="35"/>
+        </w:numPr>
+        <w:spacing w:after="0" w:line="240" w:lineRule="auto"/>
+      </w:pPr>
+      <w:r>
+        <w:t>Foreign key uniquely identifies an observation in another table.</w:t>
+      </w:r>
+    </w:p>
+    <w:p>
+      <w:pPr>
+        <w:pStyle w:val="ListParagraph"/>
+        <w:numPr>
+          <w:ilvl w:val="0"/>
+          <w:numId w:val="35"/>
+        </w:numPr>
+        <w:spacing w:after="0" w:line="240" w:lineRule="auto"/>
+      </w:pPr>
+      <w:r>
+        <w:t>A variable can be both primary and foreign.</w:t>
+      </w:r>
+    </w:p>
+    <w:p>
+      <w:pPr>
+        <w:pStyle w:val="ListParagraph"/>
+        <w:numPr>
+          <w:ilvl w:val="0"/>
+          <w:numId w:val="35"/>
+        </w:numPr>
+        <w:spacing w:after="0" w:line="240" w:lineRule="auto"/>
+      </w:pPr>
+      <w:r>
+        <w:t>Verify potential primary keys.</w:t>
+      </w:r>
+    </w:p>
+    <w:p>
+      <w:pPr>
+        <w:pStyle w:val="ListParagraph"/>
+        <w:numPr>
+          <w:ilvl w:val="0"/>
+          <w:numId w:val="35"/>
+        </w:numPr>
+        <w:spacing w:after="0" w:line="240" w:lineRule="auto"/>
+      </w:pPr>
+      <w:r>
+        <w:t>A surrogate key is a variable added to a table that doesn’t have a primary key.</w:t>
+      </w:r>
+    </w:p>
+    <w:p>
+      <w:pPr>
+        <w:pStyle w:val="ListParagraph"/>
+        <w:numPr>
+          <w:ilvl w:val="0"/>
+          <w:numId w:val="35"/>
+        </w:numPr>
+        <w:spacing w:after="0" w:line="240" w:lineRule="auto"/>
+      </w:pPr>
+      <w:r>
+        <w:t>Inner joins match pairs of observations whenever their keys are equal.</w:t>
+      </w:r>
+    </w:p>
+    <w:p>
+      <w:pPr>
+        <w:pStyle w:val="ListParagraph"/>
+        <w:numPr>
+          <w:ilvl w:val="0"/>
+          <w:numId w:val="35"/>
+        </w:numPr>
+        <w:spacing w:after="0" w:line="240" w:lineRule="auto"/>
+      </w:pPr>
+      <w:r>
+        <w:t>Outer joins keeps observations that appear in at least one of the tables.</w:t>
+      </w:r>
+    </w:p>
+    <w:p>
+      <w:pPr>
+        <w:pStyle w:val="ListParagraph"/>
+        <w:numPr>
+          <w:ilvl w:val="1"/>
+          <w:numId w:val="35"/>
+        </w:numPr>
+        <w:spacing w:after="0" w:line="240" w:lineRule="auto"/>
+      </w:pPr>
+      <w:r>
+        <w:t>Left join keeps all observations in x.</w:t>
+      </w:r>
+    </w:p>
+    <w:p>
+      <w:pPr>
+        <w:pStyle w:val="ListParagraph"/>
+        <w:numPr>
+          <w:ilvl w:val="1"/>
+          <w:numId w:val="35"/>
+        </w:numPr>
+        <w:spacing w:after="0" w:line="240" w:lineRule="auto"/>
+      </w:pPr>
+      <w:r>
+        <w:t xml:space="preserve">Right join keeps all </w:t>
+      </w:r>
+      <w:proofErr w:type="spellStart"/>
+      <w:r>
+        <w:t>obervations</w:t>
+      </w:r>
+      <w:proofErr w:type="spellEnd"/>
+      <w:r>
+        <w:t xml:space="preserve"> in y.</w:t>
+      </w:r>
+    </w:p>
+    <w:p>
+      <w:pPr>
+        <w:pStyle w:val="ListParagraph"/>
+        <w:numPr>
+          <w:ilvl w:val="1"/>
+          <w:numId w:val="35"/>
+        </w:numPr>
+        <w:spacing w:after="0" w:line="240" w:lineRule="auto"/>
+      </w:pPr>
+      <w:r>
+        <w:t>Full join keeps all observations in x and y.</w:t>
+      </w:r>
+    </w:p>
+    <w:p>
+      <w:pPr>
+        <w:pStyle w:val="ListParagraph"/>
+        <w:numPr>
+          <w:ilvl w:val="0"/>
+          <w:numId w:val="35"/>
+        </w:numPr>
+        <w:spacing w:after="0" w:line="240" w:lineRule="auto"/>
+      </w:pPr>
+      <w:r>
+        <w:t>Duplicate keys return all possible combinations.</w:t>
+      </w:r>
+    </w:p>
+    <w:p>
+      <w:pPr>
+        <w:pStyle w:val="ListParagraph"/>
+        <w:numPr>
+          <w:ilvl w:val="0"/>
+          <w:numId w:val="35"/>
+        </w:numPr>
+        <w:spacing w:after="0" w:line="240" w:lineRule="auto"/>
+      </w:pPr>
+      <w:r>
+        <w:t>When key variables don’t have the same name, specify using the b = &lt;variable&gt;</w:t>
+      </w:r>
+    </w:p>
+    <w:p>
+      <w:pPr>
+        <w:pStyle w:val="ListParagraph"/>
+        <w:numPr>
+          <w:ilvl w:val="0"/>
+          <w:numId w:val="35"/>
+        </w:numPr>
+        <w:spacing w:after="0" w:line="240" w:lineRule="auto"/>
+      </w:pPr>
+      <w:proofErr w:type="gramStart"/>
+      <w:r>
+        <w:t>by</w:t>
+      </w:r>
+      <w:proofErr w:type="gramEnd"/>
+      <w:r>
+        <w:t xml:space="preserve"> = NULL is used for natural joins.</w:t>
+      </w:r>
+    </w:p>
+    <w:p>
+      <w:pPr>
+        <w:pStyle w:val="ListParagraph"/>
+        <w:numPr>
+          <w:ilvl w:val="0"/>
+          <w:numId w:val="35"/>
+        </w:numPr>
+        <w:spacing w:after="0" w:line="240" w:lineRule="auto"/>
+      </w:pPr>
+      <w:r>
+        <w:t>Filtering joins match observations in much the same way as mutating joins.</w:t>
+      </w:r>
+    </w:p>
+    <w:p>
+      <w:pPr>
+        <w:pStyle w:val="ListParagraph"/>
+        <w:numPr>
+          <w:ilvl w:val="0"/>
+          <w:numId w:val="35"/>
+        </w:numPr>
+        <w:spacing w:after="0" w:line="240" w:lineRule="auto"/>
+      </w:pPr>
+      <w:proofErr w:type="spellStart"/>
+      <w:r>
+        <w:t>semi_</w:t>
+      </w:r>
+      <w:proofErr w:type="gramStart"/>
+      <w:r>
+        <w:t>join</w:t>
+      </w:r>
+      <w:proofErr w:type="spellEnd"/>
+      <w:r>
+        <w:t>(</w:t>
+      </w:r>
+      <w:proofErr w:type="gramEnd"/>
+      <w:r>
+        <w:t>) only keeps the rows in x that have a match in y.</w:t>
+      </w:r>
+    </w:p>
+    <w:p>
+      <w:pPr>
+        <w:pStyle w:val="ListParagraph"/>
+        <w:numPr>
+          <w:ilvl w:val="0"/>
+          <w:numId w:val="35"/>
+        </w:numPr>
+        <w:spacing w:after="0" w:line="240" w:lineRule="auto"/>
+      </w:pPr>
+      <w:r>
+        <w:t xml:space="preserve">Use </w:t>
+      </w:r>
+      <w:proofErr w:type="spellStart"/>
+      <w:r>
+        <w:t>anti_</w:t>
+      </w:r>
+      <w:proofErr w:type="gramStart"/>
+      <w:r>
+        <w:t>join</w:t>
+      </w:r>
+      <w:proofErr w:type="spellEnd"/>
+      <w:r>
+        <w:t>(</w:t>
+      </w:r>
+      <w:proofErr w:type="gramEnd"/>
+      <w:r>
+        <w:t>) to diagnose join mismatches (i.e., observations in x that don’t have a match in y).</w:t>
+      </w:r>
+    </w:p>
+    <w:p>
+      <w:pPr>
+        <w:pStyle w:val="ListParagraph"/>
+        <w:numPr>
+          <w:ilvl w:val="0"/>
+          <w:numId w:val="35"/>
+        </w:numPr>
+        <w:spacing w:after="0" w:line="240" w:lineRule="auto"/>
+      </w:pPr>
+      <w:r>
+        <w:t>Basic join workflow:</w:t>
+      </w:r>
+    </w:p>
+    <w:p>
+      <w:pPr>
+        <w:pStyle w:val="ListParagraph"/>
+        <w:numPr>
+          <w:ilvl w:val="1"/>
+          <w:numId w:val="35"/>
+        </w:numPr>
+        <w:spacing w:after="0" w:line="240" w:lineRule="auto"/>
+      </w:pPr>
+      <w:r>
+        <w:t>Identify primary key variables for each table.</w:t>
+      </w:r>
+    </w:p>
+    <w:p>
+      <w:pPr>
+        <w:pStyle w:val="ListParagraph"/>
+        <w:numPr>
+          <w:ilvl w:val="1"/>
+          <w:numId w:val="35"/>
+        </w:numPr>
+        <w:spacing w:after="0" w:line="240" w:lineRule="auto"/>
+      </w:pPr>
+      <w:r>
+        <w:t>Verify that none of the observations in the primary key variable are missing.</w:t>
+      </w:r>
+    </w:p>
+    <w:p>
+      <w:pPr>
+        <w:pStyle w:val="ListParagraph"/>
+        <w:numPr>
+          <w:ilvl w:val="1"/>
+          <w:numId w:val="35"/>
+        </w:numPr>
+        <w:spacing w:after="0" w:line="240" w:lineRule="auto"/>
+      </w:pPr>
+      <w:r>
+        <w:t xml:space="preserve">Verify that foreign keys match primary keys in another table [e.g., use </w:t>
+      </w:r>
+      <w:proofErr w:type="spellStart"/>
+      <w:r>
+        <w:t>anti_</w:t>
+      </w:r>
+      <w:proofErr w:type="gramStart"/>
+      <w:r>
+        <w:t>join</w:t>
+      </w:r>
+      <w:proofErr w:type="spellEnd"/>
+      <w:r>
+        <w:t>(</w:t>
+      </w:r>
+      <w:proofErr w:type="gramEnd"/>
+      <w:r>
+        <w:t>)].</w:t>
+      </w:r>
+    </w:p>
+    <w:p>
+      <w:pPr>
+        <w:pStyle w:val="ListParagraph"/>
+        <w:numPr>
+          <w:ilvl w:val="0"/>
+          <w:numId w:val="35"/>
+        </w:numPr>
+        <w:spacing w:after="0" w:line="240" w:lineRule="auto"/>
+      </w:pPr>
+      <w:r>
+        <w:t>Simply checking the number of rows before and after a join is not sufficient to ensure the join has executed smoothly.</w:t>
+      </w:r>
+    </w:p>
+    <w:p>
+      <w:pPr>
+        <w:pStyle w:val="ListParagraph"/>
+        <w:numPr>
+          <w:ilvl w:val="0"/>
+          <w:numId w:val="35"/>
+        </w:numPr>
+        <w:spacing w:after="0" w:line="240" w:lineRule="auto"/>
+      </w:pPr>
+      <w:r>
+        <w:t>Set operations are useful for breaking a single complex filter into simpler pieces.</w:t>
+      </w:r>
+    </w:p>
+    <w:p>
+      <w:pPr>
+        <w:pStyle w:val="ListParagraph"/>
+        <w:numPr>
+          <w:ilvl w:val="1"/>
+          <w:numId w:val="35"/>
+        </w:numPr>
+        <w:spacing w:after="0" w:line="240" w:lineRule="auto"/>
+      </w:pPr>
+      <w:proofErr w:type="gramStart"/>
+      <w:r>
+        <w:t>intersect(</w:t>
+      </w:r>
+      <w:proofErr w:type="spellStart"/>
+      <w:proofErr w:type="gramEnd"/>
+      <w:r>
+        <w:t>x,y</w:t>
+      </w:r>
+      <w:proofErr w:type="spellEnd"/>
+      <w:r>
+        <w:t>) returns only observations in both x and y.</w:t>
+      </w:r>
+    </w:p>
+    <w:p>
+      <w:pPr>
+        <w:pStyle w:val="ListParagraph"/>
+        <w:numPr>
+          <w:ilvl w:val="1"/>
+          <w:numId w:val="35"/>
+        </w:numPr>
+        <w:spacing w:after="0" w:line="240" w:lineRule="auto"/>
+      </w:pPr>
+      <w:proofErr w:type="gramStart"/>
+      <w:r>
+        <w:t>union(</w:t>
+      </w:r>
+      <w:proofErr w:type="spellStart"/>
+      <w:proofErr w:type="gramEnd"/>
+      <w:r>
+        <w:t>x,y</w:t>
+      </w:r>
+      <w:proofErr w:type="spellEnd"/>
+      <w:r>
+        <w:t>) returns unique observations in x and y.</w:t>
+      </w:r>
+    </w:p>
+    <w:p>
+      <w:pPr>
+        <w:pStyle w:val="ListParagraph"/>
+        <w:numPr>
+          <w:ilvl w:val="1"/>
+          <w:numId w:val="35"/>
+        </w:numPr>
+        <w:spacing w:after="0" w:line="240" w:lineRule="auto"/>
+      </w:pPr>
+      <w:proofErr w:type="spellStart"/>
+      <w:proofErr w:type="gramStart"/>
+      <w:r>
+        <w:t>setdiff</w:t>
+      </w:r>
+      <w:proofErr w:type="spellEnd"/>
+      <w:r>
+        <w:t>(</w:t>
+      </w:r>
+      <w:proofErr w:type="spellStart"/>
+      <w:proofErr w:type="gramEnd"/>
+      <w:r>
+        <w:t>x,y</w:t>
+      </w:r>
+      <w:proofErr w:type="spellEnd"/>
+      <w:r>
+        <w:t>) returns observations in x, but not in y.</w:t>
+      </w:r>
+    </w:p>
+    <w:p>
+      <w:pPr>
+        <w:spacing w:after="0" w:line="240" w:lineRule="auto"/>
       </w:pPr>
       <w:bookmarkStart w:id="0" w:name="_GoBack"/>
       <w:bookmarkEnd w:id="0"/>
     </w:p>
     <w:sectPr>
-      <w:headerReference w:type="default" r:id="rId13"/>
+      <w:headerReference w:type="default" r:id="rId14"/>
       <w:pgSz w:w="12240" w:h="15840"/>
       <w:pgMar w:top="1440" w:right="1440" w:bottom="1440" w:left="1440" w:header="720" w:footer="720" w:gutter="0"/>
       <w:pgNumType w:start="1"/>
@@ -7137,7 +7733,7 @@
       <w:rPr>
         <w:b/>
       </w:rPr>
-      <w:t>4</w:t>
+      <w:t>5</w:t>
     </w:r>
     <w:r>
       <w:rPr>
@@ -7174,7 +7770,7 @@
         <w:b/>
         <w:noProof/>
       </w:rPr>
-      <w:t>3</w:t>
+      <w:t>1</w:t>
     </w:r>
     <w:r>
       <w:rPr>
@@ -7208,7 +7804,7 @@
         <w:b/>
         <w:noProof/>
       </w:rPr>
-      <w:t>3</w:t>
+      <w:t>1</w:t>
     </w:r>
     <w:r>
       <w:rPr>
@@ -7517,6 +8113,71 @@
 </w:hdr>
 </file>
 
+<file path=word/header5.xml><?xml version="1.0" encoding="utf-8"?>
+<w:hdr xmlns:wpc="http://schemas.microsoft.com/office/word/2010/wordprocessingCanvas" xmlns:mc="http://schemas.openxmlformats.org/markup-compatibility/2006" xmlns:o="urn:schemas-microsoft-com:office:office" xmlns:r="http://schemas.openxmlformats.org/officeDocument/2006/relationships" xmlns:m="http://schemas.openxmlformats.org/officeDocument/2006/math" xmlns:v="urn:schemas-microsoft-com:vml" xmlns:wp14="http://schemas.microsoft.com/office/word/2010/wordprocessingDrawing" xmlns:wp="http://schemas.openxmlformats.org/drawingml/2006/wordprocessingDrawing" xmlns:w10="urn:schemas-microsoft-com:office:word" xmlns:w="http://schemas.openxmlformats.org/wordprocessingml/2006/main" xmlns:w14="http://schemas.microsoft.com/office/word/2010/wordml" xmlns:wpg="http://schemas.microsoft.com/office/word/2010/wordprocessingGroup" xmlns:wpi="http://schemas.microsoft.com/office/word/2010/wordprocessingInk" xmlns:wne="http://schemas.microsoft.com/office/word/2006/wordml" xmlns:wps="http://schemas.microsoft.com/office/word/2010/wordprocessingShape" mc:Ignorable="w14 wp14">
+  <w:p>
+    <w:pPr>
+      <w:pStyle w:val="Header"/>
+    </w:pPr>
+    <w:r>
+      <w:t xml:space="preserve">SOC 5650 Intro to </w:t>
+    </w:r>
+    <w:proofErr w:type="spellStart"/>
+    <w:r>
+      <w:t>GISc</w:t>
+    </w:r>
+    <w:proofErr w:type="spellEnd"/>
+  </w:p>
+  <w:p>
+    <w:pPr>
+      <w:pStyle w:val="Header"/>
+    </w:pPr>
+    <w:r>
+      <w:t>Wickham</w:t>
+    </w:r>
+    <w:r>
+      <w:t>, Hadley</w:t>
+    </w:r>
+    <w:r>
+      <w:t xml:space="preserve"> and </w:t>
+    </w:r>
+    <w:r>
+      <w:t xml:space="preserve">Garret </w:t>
+    </w:r>
+    <w:proofErr w:type="spellStart"/>
+    <w:r>
+      <w:t>Grolemund</w:t>
+    </w:r>
+    <w:proofErr w:type="spellEnd"/>
+    <w:r>
+      <w:t>.  R for Data Science. O’Reilly Media. 2017. Print.</w:t>
+    </w:r>
+  </w:p>
+  <w:p>
+    <w:pPr>
+      <w:pStyle w:val="Header"/>
+    </w:pPr>
+    <w:r>
+      <w:t>Print – Ch. 12 {Web -</w:t>
+    </w:r>
+    <w:r>
+      <w:t xml:space="preserve"> </w:t>
+    </w:r>
+    <w:r>
+      <w:t>Ch. 13</w:t>
+    </w:r>
+    <w:r>
+      <w:t>}</w:t>
+    </w:r>
+  </w:p>
+  <w:p>
+    <w:pPr>
+      <w:pStyle w:val="Header"/>
+    </w:pPr>
+  </w:p>
+</w:hdr>
+</file>
+
 <file path=word/numbering.xml><?xml version="1.0" encoding="utf-8"?>
 <w:numbering xmlns:wpc="http://schemas.microsoft.com/office/word/2010/wordprocessingCanvas" xmlns:mc="http://schemas.openxmlformats.org/markup-compatibility/2006" xmlns:o="urn:schemas-microsoft-com:office:office" xmlns:r="http://schemas.openxmlformats.org/officeDocument/2006/relationships" xmlns:m="http://schemas.openxmlformats.org/officeDocument/2006/math" xmlns:v="urn:schemas-microsoft-com:vml" xmlns:wp14="http://schemas.microsoft.com/office/word/2010/wordprocessingDrawing" xmlns:wp="http://schemas.openxmlformats.org/drawingml/2006/wordprocessingDrawing" xmlns:w10="urn:schemas-microsoft-com:office:word" xmlns:w="http://schemas.openxmlformats.org/wordprocessingml/2006/main" xmlns:w14="http://schemas.microsoft.com/office/word/2010/wordml" xmlns:wpg="http://schemas.microsoft.com/office/word/2010/wordprocessingGroup" xmlns:wpi="http://schemas.microsoft.com/office/word/2010/wordprocessingInk" xmlns:wne="http://schemas.microsoft.com/office/word/2006/wordml" xmlns:wps="http://schemas.microsoft.com/office/word/2010/wordprocessingShape" mc:Ignorable="w14 wp14">
   <w:abstractNum w:abstractNumId="0">
@@ -9110,6 +9771,119 @@
     </w:lvl>
   </w:abstractNum>
   <w:abstractNum w:abstractNumId="15">
+    <w:nsid w:val="317B68B5"/>
+    <w:multiLevelType w:val="hybridMultilevel"/>
+    <w:tmpl w:val="76EE0BFC"/>
+    <w:lvl w:ilvl="0" w:tplc="04090001">
+      <w:start w:val="1"/>
+      <w:numFmt w:val="bullet"/>
+      <w:lvlText w:val=""/>
+      <w:lvlJc w:val="left"/>
+      <w:pPr>
+        <w:ind w:left="720" w:hanging="360"/>
+      </w:pPr>
+      <w:rPr>
+        <w:rFonts w:ascii="Symbol" w:hAnsi="Symbol" w:hint="default"/>
+      </w:rPr>
+    </w:lvl>
+    <w:lvl w:ilvl="1" w:tplc="04090003" w:tentative="1">
+      <w:start w:val="1"/>
+      <w:numFmt w:val="bullet"/>
+      <w:lvlText w:val="o"/>
+      <w:lvlJc w:val="left"/>
+      <w:pPr>
+        <w:ind w:left="1440" w:hanging="360"/>
+      </w:pPr>
+      <w:rPr>
+        <w:rFonts w:ascii="Courier New" w:hAnsi="Courier New" w:cs="Courier New" w:hint="default"/>
+      </w:rPr>
+    </w:lvl>
+    <w:lvl w:ilvl="2" w:tplc="04090005" w:tentative="1">
+      <w:start w:val="1"/>
+      <w:numFmt w:val="bullet"/>
+      <w:lvlText w:val=""/>
+      <w:lvlJc w:val="left"/>
+      <w:pPr>
+        <w:ind w:left="2160" w:hanging="360"/>
+      </w:pPr>
+      <w:rPr>
+        <w:rFonts w:ascii="Wingdings" w:hAnsi="Wingdings" w:hint="default"/>
+      </w:rPr>
+    </w:lvl>
+    <w:lvl w:ilvl="3" w:tplc="04090001" w:tentative="1">
+      <w:start w:val="1"/>
+      <w:numFmt w:val="bullet"/>
+      <w:lvlText w:val=""/>
+      <w:lvlJc w:val="left"/>
+      <w:pPr>
+        <w:ind w:left="2880" w:hanging="360"/>
+      </w:pPr>
+      <w:rPr>
+        <w:rFonts w:ascii="Symbol" w:hAnsi="Symbol" w:hint="default"/>
+      </w:rPr>
+    </w:lvl>
+    <w:lvl w:ilvl="4" w:tplc="04090003" w:tentative="1">
+      <w:start w:val="1"/>
+      <w:numFmt w:val="bullet"/>
+      <w:lvlText w:val="o"/>
+      <w:lvlJc w:val="left"/>
+      <w:pPr>
+        <w:ind w:left="3600" w:hanging="360"/>
+      </w:pPr>
+      <w:rPr>
+        <w:rFonts w:ascii="Courier New" w:hAnsi="Courier New" w:cs="Courier New" w:hint="default"/>
+      </w:rPr>
+    </w:lvl>
+    <w:lvl w:ilvl="5" w:tplc="04090005" w:tentative="1">
+      <w:start w:val="1"/>
+      <w:numFmt w:val="bullet"/>
+      <w:lvlText w:val=""/>
+      <w:lvlJc w:val="left"/>
+      <w:pPr>
+        <w:ind w:left="4320" w:hanging="360"/>
+      </w:pPr>
+      <w:rPr>
+        <w:rFonts w:ascii="Wingdings" w:hAnsi="Wingdings" w:hint="default"/>
+      </w:rPr>
+    </w:lvl>
+    <w:lvl w:ilvl="6" w:tplc="04090001" w:tentative="1">
+      <w:start w:val="1"/>
+      <w:numFmt w:val="bullet"/>
+      <w:lvlText w:val=""/>
+      <w:lvlJc w:val="left"/>
+      <w:pPr>
+        <w:ind w:left="5040" w:hanging="360"/>
+      </w:pPr>
+      <w:rPr>
+        <w:rFonts w:ascii="Symbol" w:hAnsi="Symbol" w:hint="default"/>
+      </w:rPr>
+    </w:lvl>
+    <w:lvl w:ilvl="7" w:tplc="04090003" w:tentative="1">
+      <w:start w:val="1"/>
+      <w:numFmt w:val="bullet"/>
+      <w:lvlText w:val="o"/>
+      <w:lvlJc w:val="left"/>
+      <w:pPr>
+        <w:ind w:left="5760" w:hanging="360"/>
+      </w:pPr>
+      <w:rPr>
+        <w:rFonts w:ascii="Courier New" w:hAnsi="Courier New" w:cs="Courier New" w:hint="default"/>
+      </w:rPr>
+    </w:lvl>
+    <w:lvl w:ilvl="8" w:tplc="04090005" w:tentative="1">
+      <w:start w:val="1"/>
+      <w:numFmt w:val="bullet"/>
+      <w:lvlText w:val=""/>
+      <w:lvlJc w:val="left"/>
+      <w:pPr>
+        <w:ind w:left="6480" w:hanging="360"/>
+      </w:pPr>
+      <w:rPr>
+        <w:rFonts w:ascii="Wingdings" w:hAnsi="Wingdings" w:hint="default"/>
+      </w:rPr>
+    </w:lvl>
+  </w:abstractNum>
+  <w:abstractNum w:abstractNumId="16">
     <w:nsid w:val="335A3E4A"/>
     <w:multiLevelType w:val="hybridMultilevel"/>
     <w:tmpl w:val="AD76F570"/>
@@ -9222,7 +9996,7 @@
       </w:rPr>
     </w:lvl>
   </w:abstractNum>
-  <w:abstractNum w:abstractNumId="16">
+  <w:abstractNum w:abstractNumId="17">
     <w:nsid w:val="33697172"/>
     <w:multiLevelType w:val="hybridMultilevel"/>
     <w:tmpl w:val="C244618A"/>
@@ -9335,7 +10109,7 @@
       </w:rPr>
     </w:lvl>
   </w:abstractNum>
-  <w:abstractNum w:abstractNumId="17">
+  <w:abstractNum w:abstractNumId="18">
     <w:nsid w:val="39813694"/>
     <w:multiLevelType w:val="hybridMultilevel"/>
     <w:tmpl w:val="32C04D28"/>
@@ -9448,7 +10222,7 @@
       </w:rPr>
     </w:lvl>
   </w:abstractNum>
-  <w:abstractNum w:abstractNumId="18">
+  <w:abstractNum w:abstractNumId="19">
     <w:nsid w:val="39900B1F"/>
     <w:multiLevelType w:val="hybridMultilevel"/>
     <w:tmpl w:val="C10686A4"/>
@@ -9561,7 +10335,7 @@
       </w:rPr>
     </w:lvl>
   </w:abstractNum>
-  <w:abstractNum w:abstractNumId="19">
+  <w:abstractNum w:abstractNumId="20">
     <w:nsid w:val="3A7D13B6"/>
     <w:multiLevelType w:val="hybridMultilevel"/>
     <w:tmpl w:val="6A940CBA"/>
@@ -9647,7 +10421,7 @@
       </w:pPr>
     </w:lvl>
   </w:abstractNum>
-  <w:abstractNum w:abstractNumId="20">
+  <w:abstractNum w:abstractNumId="21">
     <w:nsid w:val="3E6E45EE"/>
     <w:multiLevelType w:val="hybridMultilevel"/>
     <w:tmpl w:val="D70EBFD2"/>
@@ -9760,10 +10534,10 @@
       </w:rPr>
     </w:lvl>
   </w:abstractNum>
-  <w:abstractNum w:abstractNumId="21">
+  <w:abstractNum w:abstractNumId="22">
     <w:nsid w:val="42531D4B"/>
     <w:multiLevelType w:val="hybridMultilevel"/>
-    <w:tmpl w:val="6A940CBA"/>
+    <w:tmpl w:val="6AC223E6"/>
     <w:lvl w:ilvl="0" w:tplc="0409000F">
       <w:start w:val="1"/>
       <w:numFmt w:val="decimal"/>
@@ -9846,7 +10620,7 @@
       </w:pPr>
     </w:lvl>
   </w:abstractNum>
-  <w:abstractNum w:abstractNumId="22">
+  <w:abstractNum w:abstractNumId="23">
     <w:nsid w:val="47FC441B"/>
     <w:multiLevelType w:val="hybridMultilevel"/>
     <w:tmpl w:val="8BB051DE"/>
@@ -9932,7 +10706,7 @@
       </w:pPr>
     </w:lvl>
   </w:abstractNum>
-  <w:abstractNum w:abstractNumId="23">
+  <w:abstractNum w:abstractNumId="24">
     <w:nsid w:val="50772DA3"/>
     <w:multiLevelType w:val="hybridMultilevel"/>
     <w:tmpl w:val="298AE712"/>
@@ -10045,7 +10819,7 @@
       </w:rPr>
     </w:lvl>
   </w:abstractNum>
-  <w:abstractNum w:abstractNumId="24">
+  <w:abstractNum w:abstractNumId="25">
     <w:nsid w:val="515604AE"/>
     <w:multiLevelType w:val="hybridMultilevel"/>
     <w:tmpl w:val="711241C0"/>
@@ -10158,7 +10932,206 @@
       </w:rPr>
     </w:lvl>
   </w:abstractNum>
-  <w:abstractNum w:abstractNumId="25">
+  <w:abstractNum w:abstractNumId="26">
+    <w:nsid w:val="57F515DE"/>
+    <w:multiLevelType w:val="hybridMultilevel"/>
+    <w:tmpl w:val="6AC223E6"/>
+    <w:lvl w:ilvl="0" w:tplc="0409000F">
+      <w:start w:val="1"/>
+      <w:numFmt w:val="decimal"/>
+      <w:lvlText w:val="%1."/>
+      <w:lvlJc w:val="left"/>
+      <w:pPr>
+        <w:ind w:left="720" w:hanging="360"/>
+      </w:pPr>
+    </w:lvl>
+    <w:lvl w:ilvl="1" w:tplc="04090019" w:tentative="1">
+      <w:start w:val="1"/>
+      <w:numFmt w:val="lowerLetter"/>
+      <w:lvlText w:val="%2."/>
+      <w:lvlJc w:val="left"/>
+      <w:pPr>
+        <w:ind w:left="1440" w:hanging="360"/>
+      </w:pPr>
+    </w:lvl>
+    <w:lvl w:ilvl="2" w:tplc="0409001B" w:tentative="1">
+      <w:start w:val="1"/>
+      <w:numFmt w:val="lowerRoman"/>
+      <w:lvlText w:val="%3."/>
+      <w:lvlJc w:val="right"/>
+      <w:pPr>
+        <w:ind w:left="2160" w:hanging="180"/>
+      </w:pPr>
+    </w:lvl>
+    <w:lvl w:ilvl="3" w:tplc="0409000F" w:tentative="1">
+      <w:start w:val="1"/>
+      <w:numFmt w:val="decimal"/>
+      <w:lvlText w:val="%4."/>
+      <w:lvlJc w:val="left"/>
+      <w:pPr>
+        <w:ind w:left="2880" w:hanging="360"/>
+      </w:pPr>
+    </w:lvl>
+    <w:lvl w:ilvl="4" w:tplc="04090019" w:tentative="1">
+      <w:start w:val="1"/>
+      <w:numFmt w:val="lowerLetter"/>
+      <w:lvlText w:val="%5."/>
+      <w:lvlJc w:val="left"/>
+      <w:pPr>
+        <w:ind w:left="3600" w:hanging="360"/>
+      </w:pPr>
+    </w:lvl>
+    <w:lvl w:ilvl="5" w:tplc="0409001B" w:tentative="1">
+      <w:start w:val="1"/>
+      <w:numFmt w:val="lowerRoman"/>
+      <w:lvlText w:val="%6."/>
+      <w:lvlJc w:val="right"/>
+      <w:pPr>
+        <w:ind w:left="4320" w:hanging="180"/>
+      </w:pPr>
+    </w:lvl>
+    <w:lvl w:ilvl="6" w:tplc="0409000F" w:tentative="1">
+      <w:start w:val="1"/>
+      <w:numFmt w:val="decimal"/>
+      <w:lvlText w:val="%7."/>
+      <w:lvlJc w:val="left"/>
+      <w:pPr>
+        <w:ind w:left="5040" w:hanging="360"/>
+      </w:pPr>
+    </w:lvl>
+    <w:lvl w:ilvl="7" w:tplc="04090019" w:tentative="1">
+      <w:start w:val="1"/>
+      <w:numFmt w:val="lowerLetter"/>
+      <w:lvlText w:val="%8."/>
+      <w:lvlJc w:val="left"/>
+      <w:pPr>
+        <w:ind w:left="5760" w:hanging="360"/>
+      </w:pPr>
+    </w:lvl>
+    <w:lvl w:ilvl="8" w:tplc="0409001B" w:tentative="1">
+      <w:start w:val="1"/>
+      <w:numFmt w:val="lowerRoman"/>
+      <w:lvlText w:val="%9."/>
+      <w:lvlJc w:val="right"/>
+      <w:pPr>
+        <w:ind w:left="6480" w:hanging="180"/>
+      </w:pPr>
+    </w:lvl>
+  </w:abstractNum>
+  <w:abstractNum w:abstractNumId="27">
+    <w:nsid w:val="5A7C2032"/>
+    <w:multiLevelType w:val="hybridMultilevel"/>
+    <w:tmpl w:val="B97EC8E4"/>
+    <w:lvl w:ilvl="0" w:tplc="04090001">
+      <w:start w:val="1"/>
+      <w:numFmt w:val="bullet"/>
+      <w:lvlText w:val=""/>
+      <w:lvlJc w:val="left"/>
+      <w:pPr>
+        <w:ind w:left="720" w:hanging="360"/>
+      </w:pPr>
+      <w:rPr>
+        <w:rFonts w:ascii="Symbol" w:hAnsi="Symbol" w:hint="default"/>
+      </w:rPr>
+    </w:lvl>
+    <w:lvl w:ilvl="1" w:tplc="04090003">
+      <w:start w:val="1"/>
+      <w:numFmt w:val="bullet"/>
+      <w:lvlText w:val="o"/>
+      <w:lvlJc w:val="left"/>
+      <w:pPr>
+        <w:ind w:left="1440" w:hanging="360"/>
+      </w:pPr>
+      <w:rPr>
+        <w:rFonts w:ascii="Courier New" w:hAnsi="Courier New" w:cs="Courier New" w:hint="default"/>
+      </w:rPr>
+    </w:lvl>
+    <w:lvl w:ilvl="2" w:tplc="04090005" w:tentative="1">
+      <w:start w:val="1"/>
+      <w:numFmt w:val="bullet"/>
+      <w:lvlText w:val=""/>
+      <w:lvlJc w:val="left"/>
+      <w:pPr>
+        <w:ind w:left="2160" w:hanging="360"/>
+      </w:pPr>
+      <w:rPr>
+        <w:rFonts w:ascii="Wingdings" w:hAnsi="Wingdings" w:hint="default"/>
+      </w:rPr>
+    </w:lvl>
+    <w:lvl w:ilvl="3" w:tplc="04090001" w:tentative="1">
+      <w:start w:val="1"/>
+      <w:numFmt w:val="bullet"/>
+      <w:lvlText w:val=""/>
+      <w:lvlJc w:val="left"/>
+      <w:pPr>
+        <w:ind w:left="2880" w:hanging="360"/>
+      </w:pPr>
+      <w:rPr>
+        <w:rFonts w:ascii="Symbol" w:hAnsi="Symbol" w:hint="default"/>
+      </w:rPr>
+    </w:lvl>
+    <w:lvl w:ilvl="4" w:tplc="04090003" w:tentative="1">
+      <w:start w:val="1"/>
+      <w:numFmt w:val="bullet"/>
+      <w:lvlText w:val="o"/>
+      <w:lvlJc w:val="left"/>
+      <w:pPr>
+        <w:ind w:left="3600" w:hanging="360"/>
+      </w:pPr>
+      <w:rPr>
+        <w:rFonts w:ascii="Courier New" w:hAnsi="Courier New" w:cs="Courier New" w:hint="default"/>
+      </w:rPr>
+    </w:lvl>
+    <w:lvl w:ilvl="5" w:tplc="04090005" w:tentative="1">
+      <w:start w:val="1"/>
+      <w:numFmt w:val="bullet"/>
+      <w:lvlText w:val=""/>
+      <w:lvlJc w:val="left"/>
+      <w:pPr>
+        <w:ind w:left="4320" w:hanging="360"/>
+      </w:pPr>
+      <w:rPr>
+        <w:rFonts w:ascii="Wingdings" w:hAnsi="Wingdings" w:hint="default"/>
+      </w:rPr>
+    </w:lvl>
+    <w:lvl w:ilvl="6" w:tplc="04090001" w:tentative="1">
+      <w:start w:val="1"/>
+      <w:numFmt w:val="bullet"/>
+      <w:lvlText w:val=""/>
+      <w:lvlJc w:val="left"/>
+      <w:pPr>
+        <w:ind w:left="5040" w:hanging="360"/>
+      </w:pPr>
+      <w:rPr>
+        <w:rFonts w:ascii="Symbol" w:hAnsi="Symbol" w:hint="default"/>
+      </w:rPr>
+    </w:lvl>
+    <w:lvl w:ilvl="7" w:tplc="04090003" w:tentative="1">
+      <w:start w:val="1"/>
+      <w:numFmt w:val="bullet"/>
+      <w:lvlText w:val="o"/>
+      <w:lvlJc w:val="left"/>
+      <w:pPr>
+        <w:ind w:left="5760" w:hanging="360"/>
+      </w:pPr>
+      <w:rPr>
+        <w:rFonts w:ascii="Courier New" w:hAnsi="Courier New" w:cs="Courier New" w:hint="default"/>
+      </w:rPr>
+    </w:lvl>
+    <w:lvl w:ilvl="8" w:tplc="04090005" w:tentative="1">
+      <w:start w:val="1"/>
+      <w:numFmt w:val="bullet"/>
+      <w:lvlText w:val=""/>
+      <w:lvlJc w:val="left"/>
+      <w:pPr>
+        <w:ind w:left="6480" w:hanging="360"/>
+      </w:pPr>
+      <w:rPr>
+        <w:rFonts w:ascii="Wingdings" w:hAnsi="Wingdings" w:hint="default"/>
+      </w:rPr>
+    </w:lvl>
+  </w:abstractNum>
+  <w:abstractNum w:abstractNumId="28">
     <w:nsid w:val="5B045F53"/>
     <w:multiLevelType w:val="hybridMultilevel"/>
     <w:tmpl w:val="82B031B8"/>
@@ -10271,7 +11244,7 @@
       </w:rPr>
     </w:lvl>
   </w:abstractNum>
-  <w:abstractNum w:abstractNumId="26">
+  <w:abstractNum w:abstractNumId="29">
     <w:nsid w:val="5B0D4419"/>
     <w:multiLevelType w:val="hybridMultilevel"/>
     <w:tmpl w:val="8C6CAF3A"/>
@@ -10357,7 +11330,7 @@
       </w:pPr>
     </w:lvl>
   </w:abstractNum>
-  <w:abstractNum w:abstractNumId="27">
+  <w:abstractNum w:abstractNumId="30">
     <w:nsid w:val="5C405D37"/>
     <w:multiLevelType w:val="hybridMultilevel"/>
     <w:tmpl w:val="9FDEA0DE"/>
@@ -10443,7 +11416,7 @@
       </w:pPr>
     </w:lvl>
   </w:abstractNum>
-  <w:abstractNum w:abstractNumId="28">
+  <w:abstractNum w:abstractNumId="31">
     <w:nsid w:val="5DCC1C27"/>
     <w:multiLevelType w:val="hybridMultilevel"/>
     <w:tmpl w:val="6BD43EB6"/>
@@ -10556,7 +11529,7 @@
       </w:rPr>
     </w:lvl>
   </w:abstractNum>
-  <w:abstractNum w:abstractNumId="29">
+  <w:abstractNum w:abstractNumId="32">
     <w:nsid w:val="6A616C15"/>
     <w:multiLevelType w:val="hybridMultilevel"/>
     <w:tmpl w:val="5AA4CD76"/>
@@ -10642,7 +11615,7 @@
       </w:pPr>
     </w:lvl>
   </w:abstractNum>
-  <w:abstractNum w:abstractNumId="30">
+  <w:abstractNum w:abstractNumId="33">
     <w:nsid w:val="6C055CDB"/>
     <w:multiLevelType w:val="hybridMultilevel"/>
     <w:tmpl w:val="08D4EB78"/>
@@ -10755,7 +11728,7 @@
       </w:rPr>
     </w:lvl>
   </w:abstractNum>
-  <w:abstractNum w:abstractNumId="31">
+  <w:abstractNum w:abstractNumId="34">
     <w:nsid w:val="747B6899"/>
     <w:multiLevelType w:val="hybridMultilevel"/>
     <w:tmpl w:val="F01ABA16"/>
@@ -10875,13 +11848,13 @@
     <w:abstractNumId w:val="14"/>
   </w:num>
   <w:num w:numId="3">
-    <w:abstractNumId w:val="22"/>
+    <w:abstractNumId w:val="23"/>
   </w:num>
   <w:num w:numId="4">
-    <w:abstractNumId w:val="26"/>
+    <w:abstractNumId w:val="29"/>
   </w:num>
   <w:num w:numId="5">
-    <w:abstractNumId w:val="20"/>
+    <w:abstractNumId w:val="21"/>
   </w:num>
   <w:num w:numId="6">
     <w:abstractNumId w:val="3"/>
@@ -10890,22 +11863,22 @@
     <w:abstractNumId w:val="4"/>
   </w:num>
   <w:num w:numId="8">
-    <w:abstractNumId w:val="23"/>
+    <w:abstractNumId w:val="24"/>
   </w:num>
   <w:num w:numId="9">
     <w:abstractNumId w:val="8"/>
   </w:num>
   <w:num w:numId="10">
-    <w:abstractNumId w:val="15"/>
+    <w:abstractNumId w:val="16"/>
   </w:num>
   <w:num w:numId="11">
-    <w:abstractNumId w:val="17"/>
+    <w:abstractNumId w:val="18"/>
   </w:num>
   <w:num w:numId="12">
     <w:abstractNumId w:val="10"/>
   </w:num>
   <w:num w:numId="13">
-    <w:abstractNumId w:val="25"/>
+    <w:abstractNumId w:val="28"/>
   </w:num>
   <w:num w:numId="14">
     <w:abstractNumId w:val="2"/>
@@ -10914,7 +11887,7 @@
     <w:abstractNumId w:val="11"/>
   </w:num>
   <w:num w:numId="16">
-    <w:abstractNumId w:val="28"/>
+    <w:abstractNumId w:val="31"/>
   </w:num>
   <w:num w:numId="17">
     <w:abstractNumId w:val="13"/>
@@ -10923,10 +11896,10 @@
     <w:abstractNumId w:val="0"/>
   </w:num>
   <w:num w:numId="19">
-    <w:abstractNumId w:val="31"/>
+    <w:abstractNumId w:val="34"/>
   </w:num>
   <w:num w:numId="20">
-    <w:abstractNumId w:val="18"/>
+    <w:abstractNumId w:val="19"/>
   </w:num>
   <w:num w:numId="21">
     <w:abstractNumId w:val="6"/>
@@ -10935,34 +11908,43 @@
     <w:abstractNumId w:val="9"/>
   </w:num>
   <w:num w:numId="23">
-    <w:abstractNumId w:val="29"/>
+    <w:abstractNumId w:val="32"/>
   </w:num>
   <w:num w:numId="24">
-    <w:abstractNumId w:val="30"/>
+    <w:abstractNumId w:val="33"/>
   </w:num>
   <w:num w:numId="25">
-    <w:abstractNumId w:val="24"/>
+    <w:abstractNumId w:val="25"/>
   </w:num>
   <w:num w:numId="26">
-    <w:abstractNumId w:val="19"/>
+    <w:abstractNumId w:val="20"/>
   </w:num>
   <w:num w:numId="27">
     <w:abstractNumId w:val="7"/>
   </w:num>
   <w:num w:numId="28">
-    <w:abstractNumId w:val="27"/>
+    <w:abstractNumId w:val="30"/>
   </w:num>
   <w:num w:numId="29">
     <w:abstractNumId w:val="1"/>
   </w:num>
   <w:num w:numId="30">
-    <w:abstractNumId w:val="21"/>
+    <w:abstractNumId w:val="22"/>
   </w:num>
   <w:num w:numId="31">
     <w:abstractNumId w:val="12"/>
   </w:num>
   <w:num w:numId="32">
-    <w:abstractNumId w:val="16"/>
+    <w:abstractNumId w:val="17"/>
+  </w:num>
+  <w:num w:numId="33">
+    <w:abstractNumId w:val="15"/>
+  </w:num>
+  <w:num w:numId="34">
+    <w:abstractNumId w:val="26"/>
+  </w:num>
+  <w:num w:numId="35">
+    <w:abstractNumId w:val="27"/>
   </w:num>
 </w:numbering>
 </file>

</xml_diff>